<commit_message>
Novo regulamento de TCC SIS
</commit_message>
<xml_diff>
--- a/Material/SIS_TermoCompromisso.docx
+++ b/Material/SIS_TermoCompromisso.docx
@@ -1,6 +1,6 @@
 
 <file path=word/document.xml><?xml version="1.0" encoding="utf-8"?>
-<w:document xmlns:wpc="http://schemas.microsoft.com/office/word/2010/wordprocessingCanvas" xmlns:cx="http://schemas.microsoft.com/office/drawing/2014/chartex" xmlns:cx1="http://schemas.microsoft.com/office/drawing/2015/9/8/chartex" xmlns:cx2="http://schemas.microsoft.com/office/drawing/2015/10/21/chartex" xmlns:cx3="http://schemas.microsoft.com/office/drawing/2016/5/9/chartex" xmlns:cx4="http://schemas.microsoft.com/office/drawing/2016/5/10/chartex" xmlns:cx5="http://schemas.microsoft.com/office/drawing/2016/5/11/chartex" xmlns:cx6="http://schemas.microsoft.com/office/drawing/2016/5/12/chartex" xmlns:cx7="http://schemas.microsoft.com/office/drawing/2016/5/13/chartex" xmlns:cx8="http://schemas.microsoft.com/office/drawing/2016/5/14/chartex" xmlns:mc="http://schemas.openxmlformats.org/markup-compatibility/2006" xmlns:aink="http://schemas.microsoft.com/office/drawing/2016/ink" xmlns:am3d="http://schemas.microsoft.com/office/drawing/2017/model3d" xmlns:o="urn:schemas-microsoft-com:office:office" xmlns:r="http://schemas.openxmlformats.org/officeDocument/2006/relationships" xmlns:m="http://schemas.openxmlformats.org/officeDocument/2006/math" xmlns:v="urn:schemas-microsoft-com:vml" xmlns:wp14="http://schemas.microsoft.com/office/word/2010/wordprocessingDrawing" xmlns:wp="http://schemas.openxmlformats.org/drawingml/2006/wordprocessingDrawing" xmlns:w10="urn:schemas-microsoft-com:office:word" xmlns:w="http://schemas.openxmlformats.org/wordprocessingml/2006/main" xmlns:w14="http://schemas.microsoft.com/office/word/2010/wordml" xmlns:w15="http://schemas.microsoft.com/office/word/2012/wordml" xmlns:w16cex="http://schemas.microsoft.com/office/word/2018/wordml/cex" xmlns:w16cid="http://schemas.microsoft.com/office/word/2016/wordml/cid" xmlns:w16="http://schemas.microsoft.com/office/word/2018/wordml" xmlns:w16sdtdh="http://schemas.microsoft.com/office/word/2020/wordml/sdtdatahash" xmlns:w16se="http://schemas.microsoft.com/office/word/2015/wordml/symex" xmlns:wpg="http://schemas.microsoft.com/office/word/2010/wordprocessingGroup" xmlns:wpi="http://schemas.microsoft.com/office/word/2010/wordprocessingInk" xmlns:wne="http://schemas.microsoft.com/office/word/2006/wordml" xmlns:wps="http://schemas.microsoft.com/office/word/2010/wordprocessingShape" mc:Ignorable="w14 w15 w16se w16cid w16 w16cex w16sdtdh wp14">
+<w:document xmlns:wpc="http://schemas.microsoft.com/office/word/2010/wordprocessingCanvas" xmlns:cx="http://schemas.microsoft.com/office/drawing/2014/chartex" xmlns:cx1="http://schemas.microsoft.com/office/drawing/2015/9/8/chartex" xmlns:cx2="http://schemas.microsoft.com/office/drawing/2015/10/21/chartex" xmlns:cx3="http://schemas.microsoft.com/office/drawing/2016/5/9/chartex" xmlns:cx4="http://schemas.microsoft.com/office/drawing/2016/5/10/chartex" xmlns:cx5="http://schemas.microsoft.com/office/drawing/2016/5/11/chartex" xmlns:cx6="http://schemas.microsoft.com/office/drawing/2016/5/12/chartex" xmlns:cx7="http://schemas.microsoft.com/office/drawing/2016/5/13/chartex" xmlns:cx8="http://schemas.microsoft.com/office/drawing/2016/5/14/chartex" xmlns:mc="http://schemas.openxmlformats.org/markup-compatibility/2006" xmlns:aink="http://schemas.microsoft.com/office/drawing/2016/ink" xmlns:am3d="http://schemas.microsoft.com/office/drawing/2017/model3d" xmlns:o="urn:schemas-microsoft-com:office:office" xmlns:oel="http://schemas.microsoft.com/office/2019/extlst" xmlns:r="http://schemas.openxmlformats.org/officeDocument/2006/relationships" xmlns:m="http://schemas.openxmlformats.org/officeDocument/2006/math" xmlns:v="urn:schemas-microsoft-com:vml" xmlns:wp14="http://schemas.microsoft.com/office/word/2010/wordprocessingDrawing" xmlns:wp="http://schemas.openxmlformats.org/drawingml/2006/wordprocessingDrawing" xmlns:w10="urn:schemas-microsoft-com:office:word" xmlns:w="http://schemas.openxmlformats.org/wordprocessingml/2006/main" xmlns:w14="http://schemas.microsoft.com/office/word/2010/wordml" xmlns:w15="http://schemas.microsoft.com/office/word/2012/wordml" xmlns:w16cex="http://schemas.microsoft.com/office/word/2018/wordml/cex" xmlns:w16cid="http://schemas.microsoft.com/office/word/2016/wordml/cid" xmlns:w16="http://schemas.microsoft.com/office/word/2018/wordml" xmlns:w16sdtdh="http://schemas.microsoft.com/office/word/2020/wordml/sdtdatahash" xmlns:w16se="http://schemas.microsoft.com/office/word/2015/wordml/symex" xmlns:wpg="http://schemas.microsoft.com/office/word/2010/wordprocessingGroup" xmlns:wpi="http://schemas.microsoft.com/office/word/2010/wordprocessingInk" xmlns:wne="http://schemas.microsoft.com/office/word/2006/wordml" xmlns:wps="http://schemas.microsoft.com/office/word/2010/wordprocessingShape" mc:Ignorable="w14 w15 w16se w16cid w16 w16cex w16sdtdh wp14">
   <w:body>
     <w:p>
       <w:pPr>
@@ -52,6 +52,24 @@
         </w:rPr>
         <w:t>SISTEMAS DE INFORMAÇÃO</w:t>
       </w:r>
+      <w:r>
+        <w:rPr>
+          <w:b w:val="0"/>
+        </w:rPr>
+        <w:t xml:space="preserve"> (Res</w:t>
+      </w:r>
+      <w:r>
+        <w:rPr>
+          <w:b w:val="0"/>
+        </w:rPr>
+        <w:t>_024_2022</w:t>
+      </w:r>
+      <w:r>
+        <w:rPr>
+          <w:b w:val="0"/>
+        </w:rPr>
+        <w:t>)</w:t>
+      </w:r>
     </w:p>
     <w:p>
       <w:pPr>
@@ -73,7 +91,8 @@
     </w:p>
     <w:tbl>
       <w:tblPr>
-        <w:tblW w:w="9209" w:type="dxa"/>
+        <w:tblW w:w="10207" w:type="dxa"/>
+        <w:tblInd w:w="-714" w:type="dxa"/>
         <w:tblBorders>
           <w:top w:val="single" w:sz="4" w:space="0" w:color="auto"/>
           <w:left w:val="single" w:sz="4" w:space="0" w:color="auto"/>
@@ -86,27 +105,17 @@
         <w:tblLook w:val="04A0" w:firstRow="1" w:lastRow="0" w:firstColumn="1" w:lastColumn="0" w:noHBand="0" w:noVBand="1"/>
       </w:tblPr>
       <w:tblGrid>
-        <w:gridCol w:w="1219"/>
-        <w:gridCol w:w="168"/>
-        <w:gridCol w:w="110"/>
-        <w:gridCol w:w="558"/>
+        <w:gridCol w:w="1387"/>
+        <w:gridCol w:w="309"/>
+        <w:gridCol w:w="359"/>
         <w:gridCol w:w="444"/>
-        <w:gridCol w:w="2174"/>
-        <w:gridCol w:w="709"/>
-        <w:gridCol w:w="500"/>
-        <w:gridCol w:w="38"/>
-        <w:gridCol w:w="29"/>
-        <w:gridCol w:w="836"/>
-        <w:gridCol w:w="42"/>
-        <w:gridCol w:w="681"/>
-        <w:gridCol w:w="567"/>
-        <w:gridCol w:w="1134"/>
+        <w:gridCol w:w="7708"/>
       </w:tblGrid>
       <w:tr>
         <w:tc>
           <w:tcPr>
-            <w:tcW w:w="9209" w:type="dxa"/>
-            <w:gridSpan w:val="15"/>
+            <w:tcW w:w="10207" w:type="dxa"/>
+            <w:gridSpan w:val="5"/>
             <w:tcBorders>
               <w:top w:val="single" w:sz="4" w:space="0" w:color="auto"/>
               <w:left w:val="single" w:sz="4" w:space="0" w:color="auto"/>
@@ -143,7 +152,7 @@
         <w:tc>
           <w:tcPr>
             <w:tcW w:w="2055" w:type="dxa"/>
-            <w:gridSpan w:val="4"/>
+            <w:gridSpan w:val="3"/>
             <w:tcBorders>
               <w:top w:val="single" w:sz="4" w:space="0" w:color="auto"/>
               <w:left w:val="single" w:sz="4" w:space="0" w:color="auto"/>
@@ -164,8 +173,8 @@
         </w:tc>
         <w:tc>
           <w:tcPr>
-            <w:tcW w:w="7154" w:type="dxa"/>
-            <w:gridSpan w:val="11"/>
+            <w:tcW w:w="8152" w:type="dxa"/>
+            <w:gridSpan w:val="2"/>
             <w:tcBorders>
               <w:top w:val="single" w:sz="4" w:space="0" w:color="auto"/>
               <w:left w:val="nil"/>
@@ -186,7 +195,7 @@
         <w:tc>
           <w:tcPr>
             <w:tcW w:w="2055" w:type="dxa"/>
-            <w:gridSpan w:val="4"/>
+            <w:gridSpan w:val="3"/>
             <w:tcBorders>
               <w:top w:val="nil"/>
               <w:left w:val="single" w:sz="4" w:space="0" w:color="auto"/>
@@ -201,14 +210,14 @@
               <w:spacing w:beforeLines="20" w:before="48" w:afterLines="20" w:after="48"/>
             </w:pPr>
             <w:r>
-              <w:t>CV Lattes:</w:t>
-            </w:r>
-          </w:p>
-        </w:tc>
-        <w:tc>
-          <w:tcPr>
-            <w:tcW w:w="7154" w:type="dxa"/>
-            <w:gridSpan w:val="11"/>
+              <w:t>Telefone:</w:t>
+            </w:r>
+          </w:p>
+        </w:tc>
+        <w:tc>
+          <w:tcPr>
+            <w:tcW w:w="8152" w:type="dxa"/>
+            <w:gridSpan w:val="2"/>
             <w:tcBorders>
               <w:top w:val="nil"/>
               <w:left w:val="nil"/>
@@ -222,30 +231,6 @@
               <w:pStyle w:val="TERMO-texto"/>
               <w:spacing w:beforeLines="20" w:before="48" w:afterLines="20" w:after="48"/>
             </w:pPr>
-            <w:r>
-              <w:t>http://lattes.cnpq.br/</w:t>
-            </w:r>
-            <w:r>
-              <w:rPr>
-                <w:color w:val="FF0000"/>
-                <w:vertAlign w:val="subscript"/>
-              </w:rPr>
-              <w:t xml:space="preserve">(colocar </w:t>
-            </w:r>
-            <w:r>
-              <w:rPr>
-                <w:color w:val="FF0000"/>
-                <w:vertAlign w:val="subscript"/>
-              </w:rPr>
-              <w:t xml:space="preserve">a </w:t>
-            </w:r>
-            <w:r>
-              <w:rPr>
-                <w:color w:val="FF0000"/>
-                <w:vertAlign w:val="subscript"/>
-              </w:rPr>
-              <w:t>informação do campo “Endereço para acessar este CV:”)</w:t>
-            </w:r>
           </w:p>
         </w:tc>
       </w:tr>
@@ -253,11 +238,11 @@
         <w:tc>
           <w:tcPr>
             <w:tcW w:w="2055" w:type="dxa"/>
-            <w:gridSpan w:val="4"/>
+            <w:gridSpan w:val="3"/>
             <w:tcBorders>
               <w:top w:val="nil"/>
               <w:left w:val="single" w:sz="4" w:space="0" w:color="auto"/>
-              <w:bottom w:val="nil"/>
+              <w:bottom w:val="single" w:sz="4" w:space="0" w:color="auto"/>
               <w:right w:val="nil"/>
             </w:tcBorders>
             <w:shd w:val="clear" w:color="auto" w:fill="auto"/>
@@ -266,16 +251,17 @@
             <w:pPr>
               <w:pStyle w:val="TERMO-texto"/>
               <w:spacing w:beforeLines="20" w:before="48" w:afterLines="20" w:after="48"/>
-            </w:pPr>
-            <w:r>
-              <w:t>E-mail:</w:t>
-            </w:r>
-          </w:p>
-        </w:tc>
-        <w:tc>
-          <w:tcPr>
-            <w:tcW w:w="7154" w:type="dxa"/>
-            <w:gridSpan w:val="11"/>
+              <w:rPr>
+                <w:sz w:val="2"/>
+                <w:szCs w:val="2"/>
+              </w:rPr>
+            </w:pPr>
+          </w:p>
+        </w:tc>
+        <w:tc>
+          <w:tcPr>
+            <w:tcW w:w="8152" w:type="dxa"/>
+            <w:gridSpan w:val="2"/>
             <w:tcBorders>
               <w:top w:val="nil"/>
               <w:left w:val="nil"/>
@@ -288,70 +274,6 @@
             <w:pPr>
               <w:pStyle w:val="TERMO-texto"/>
               <w:spacing w:beforeLines="20" w:before="48" w:afterLines="20" w:after="48"/>
-            </w:pPr>
-          </w:p>
-        </w:tc>
-      </w:tr>
-      <w:tr>
-        <w:tc>
-          <w:tcPr>
-            <w:tcW w:w="2055" w:type="dxa"/>
-            <w:gridSpan w:val="4"/>
-            <w:tcBorders>
-              <w:top w:val="nil"/>
-              <w:left w:val="single" w:sz="4" w:space="0" w:color="auto"/>
-              <w:bottom w:val="nil"/>
-              <w:right w:val="nil"/>
-            </w:tcBorders>
-            <w:shd w:val="clear" w:color="auto" w:fill="auto"/>
-          </w:tcPr>
-          <w:p>
-            <w:pPr>
-              <w:pStyle w:val="TERMO-texto"/>
-              <w:spacing w:beforeLines="20" w:before="48" w:afterLines="20" w:after="48"/>
-            </w:pPr>
-            <w:r>
-              <w:t>Telefone:</w:t>
-            </w:r>
-          </w:p>
-        </w:tc>
-        <w:tc>
-          <w:tcPr>
-            <w:tcW w:w="7154" w:type="dxa"/>
-            <w:gridSpan w:val="11"/>
-            <w:tcBorders>
-              <w:top w:val="nil"/>
-              <w:left w:val="nil"/>
-              <w:bottom w:val="single" w:sz="4" w:space="0" w:color="auto"/>
-              <w:right w:val="single" w:sz="4" w:space="0" w:color="auto"/>
-            </w:tcBorders>
-            <w:shd w:val="clear" w:color="auto" w:fill="auto"/>
-          </w:tcPr>
-          <w:p>
-            <w:pPr>
-              <w:pStyle w:val="TERMO-texto"/>
-              <w:spacing w:beforeLines="20" w:before="48" w:afterLines="20" w:after="48"/>
-            </w:pPr>
-          </w:p>
-        </w:tc>
-      </w:tr>
-      <w:tr>
-        <w:tc>
-          <w:tcPr>
-            <w:tcW w:w="2055" w:type="dxa"/>
-            <w:gridSpan w:val="4"/>
-            <w:tcBorders>
-              <w:top w:val="nil"/>
-              <w:left w:val="single" w:sz="4" w:space="0" w:color="auto"/>
-              <w:bottom w:val="single" w:sz="4" w:space="0" w:color="auto"/>
-              <w:right w:val="nil"/>
-            </w:tcBorders>
-            <w:shd w:val="clear" w:color="auto" w:fill="auto"/>
-          </w:tcPr>
-          <w:p>
-            <w:pPr>
-              <w:pStyle w:val="TERMO-texto"/>
-              <w:spacing w:beforeLines="20" w:before="48" w:afterLines="20" w:after="48"/>
               <w:rPr>
                 <w:sz w:val="2"/>
                 <w:szCs w:val="2"/>
@@ -359,35 +281,12 @@
             </w:pPr>
           </w:p>
         </w:tc>
-        <w:tc>
-          <w:tcPr>
-            <w:tcW w:w="7154" w:type="dxa"/>
-            <w:gridSpan w:val="11"/>
-            <w:tcBorders>
-              <w:top w:val="nil"/>
-              <w:left w:val="nil"/>
-              <w:bottom w:val="single" w:sz="4" w:space="0" w:color="auto"/>
-              <w:right w:val="single" w:sz="4" w:space="0" w:color="auto"/>
-            </w:tcBorders>
-            <w:shd w:val="clear" w:color="auto" w:fill="auto"/>
-          </w:tcPr>
-          <w:p>
-            <w:pPr>
-              <w:pStyle w:val="TERMO-texto"/>
-              <w:spacing w:beforeLines="20" w:before="48" w:afterLines="20" w:after="48"/>
-              <w:rPr>
-                <w:sz w:val="2"/>
-                <w:szCs w:val="2"/>
-              </w:rPr>
-            </w:pPr>
-          </w:p>
-        </w:tc>
       </w:tr>
       <w:tr>
         <w:tc>
           <w:tcPr>
-            <w:tcW w:w="9209" w:type="dxa"/>
-            <w:gridSpan w:val="15"/>
+            <w:tcW w:w="10207" w:type="dxa"/>
+            <w:gridSpan w:val="5"/>
             <w:tcBorders>
               <w:top w:val="single" w:sz="4" w:space="0" w:color="auto"/>
               <w:left w:val="single" w:sz="4" w:space="0" w:color="auto"/>
@@ -424,8 +323,8 @@
       <w:tr>
         <w:tc>
           <w:tcPr>
-            <w:tcW w:w="2499" w:type="dxa"/>
-            <w:gridSpan w:val="5"/>
+            <w:tcW w:w="1696" w:type="dxa"/>
+            <w:gridSpan w:val="2"/>
             <w:tcBorders>
               <w:top w:val="single" w:sz="4" w:space="0" w:color="auto"/>
               <w:left w:val="single" w:sz="4" w:space="0" w:color="auto"/>
@@ -440,14 +339,14 @@
               <w:spacing w:beforeLines="20" w:before="48" w:afterLines="20" w:after="48"/>
             </w:pPr>
             <w:r>
-              <w:t>Título provisório:</w:t>
-            </w:r>
-          </w:p>
-        </w:tc>
-        <w:tc>
-          <w:tcPr>
-            <w:tcW w:w="6710" w:type="dxa"/>
-            <w:gridSpan w:val="10"/>
+              <w:t>Título:</w:t>
+            </w:r>
+          </w:p>
+        </w:tc>
+        <w:tc>
+          <w:tcPr>
+            <w:tcW w:w="8511" w:type="dxa"/>
+            <w:gridSpan w:val="3"/>
             <w:tcBorders>
               <w:top w:val="single" w:sz="4" w:space="0" w:color="auto"/>
               <w:left w:val="nil"/>
@@ -464,20 +363,14 @@
                 <w:caps/>
               </w:rPr>
             </w:pPr>
-            <w:r>
-              <w:rPr>
-                <w:caps/>
-              </w:rPr>
-              <w:t xml:space="preserve">TÍTULO EM LETRAS MAIÚSCULAS SEM NEGRITO </w:t>
-            </w:r>
           </w:p>
         </w:tc>
       </w:tr>
       <w:tr>
         <w:tc>
           <w:tcPr>
-            <w:tcW w:w="2499" w:type="dxa"/>
-            <w:gridSpan w:val="5"/>
+            <w:tcW w:w="1696" w:type="dxa"/>
+            <w:gridSpan w:val="2"/>
             <w:tcBorders>
               <w:top w:val="nil"/>
               <w:left w:val="single" w:sz="4" w:space="0" w:color="auto"/>
@@ -495,8 +388,8 @@
         </w:tc>
         <w:tc>
           <w:tcPr>
-            <w:tcW w:w="6710" w:type="dxa"/>
-            <w:gridSpan w:val="10"/>
+            <w:tcW w:w="8511" w:type="dxa"/>
+            <w:gridSpan w:val="3"/>
             <w:tcBorders>
               <w:top w:val="single" w:sz="4" w:space="0" w:color="auto"/>
               <w:left w:val="nil"/>
@@ -519,8 +412,8 @@
       <w:tr>
         <w:tc>
           <w:tcPr>
-            <w:tcW w:w="2499" w:type="dxa"/>
-            <w:gridSpan w:val="5"/>
+            <w:tcW w:w="1696" w:type="dxa"/>
+            <w:gridSpan w:val="2"/>
             <w:tcBorders>
               <w:top w:val="nil"/>
               <w:left w:val="single" w:sz="4" w:space="0" w:color="auto"/>
@@ -538,8 +431,8 @@
         </w:tc>
         <w:tc>
           <w:tcPr>
-            <w:tcW w:w="6710" w:type="dxa"/>
-            <w:gridSpan w:val="10"/>
+            <w:tcW w:w="8511" w:type="dxa"/>
+            <w:gridSpan w:val="3"/>
             <w:tcBorders>
               <w:top w:val="single" w:sz="4" w:space="0" w:color="auto"/>
               <w:left w:val="nil"/>
@@ -562,8 +455,8 @@
       <w:tr>
         <w:tc>
           <w:tcPr>
-            <w:tcW w:w="2499" w:type="dxa"/>
-            <w:gridSpan w:val="5"/>
+            <w:tcW w:w="1696" w:type="dxa"/>
+            <w:gridSpan w:val="2"/>
             <w:tcBorders>
               <w:top w:val="nil"/>
               <w:left w:val="single" w:sz="4" w:space="0" w:color="auto"/>
@@ -578,14 +471,20 @@
               <w:spacing w:beforeLines="20" w:before="48" w:afterLines="20" w:after="48"/>
             </w:pPr>
             <w:r>
-              <w:t>Orientador:</w:t>
-            </w:r>
-          </w:p>
-        </w:tc>
-        <w:tc>
-          <w:tcPr>
-            <w:tcW w:w="6710" w:type="dxa"/>
-            <w:gridSpan w:val="10"/>
+              <w:t>Orientador</w:t>
+            </w:r>
+            <w:r>
+              <w:t>(a)</w:t>
+            </w:r>
+            <w:r>
+              <w:t>:</w:t>
+            </w:r>
+          </w:p>
+        </w:tc>
+        <w:tc>
+          <w:tcPr>
+            <w:tcW w:w="8511" w:type="dxa"/>
+            <w:gridSpan w:val="3"/>
             <w:tcBorders>
               <w:top w:val="single" w:sz="4" w:space="0" w:color="auto"/>
               <w:left w:val="nil"/>
@@ -605,8 +504,8 @@
       <w:tr>
         <w:tc>
           <w:tcPr>
-            <w:tcW w:w="2499" w:type="dxa"/>
-            <w:gridSpan w:val="5"/>
+            <w:tcW w:w="1696" w:type="dxa"/>
+            <w:gridSpan w:val="2"/>
             <w:tcBorders>
               <w:top w:val="nil"/>
               <w:left w:val="single" w:sz="4" w:space="0" w:color="auto"/>
@@ -621,26 +520,14 @@
               <w:spacing w:beforeLines="20" w:before="48" w:afterLines="20" w:after="48"/>
             </w:pPr>
             <w:r>
-              <w:t>Co</w:t>
-            </w:r>
-            <w:r>
-              <w:t xml:space="preserve">orientador </w:t>
-            </w:r>
-            <w:r>
-              <w:rPr>
-                <w:vertAlign w:val="subscript"/>
-              </w:rPr>
-              <w:t>(se houver)</w:t>
-            </w:r>
-            <w:r>
-              <w:t>:</w:t>
-            </w:r>
-          </w:p>
-        </w:tc>
-        <w:tc>
-          <w:tcPr>
-            <w:tcW w:w="6710" w:type="dxa"/>
-            <w:gridSpan w:val="10"/>
+              <w:t>Local:</w:t>
+            </w:r>
+          </w:p>
+        </w:tc>
+        <w:tc>
+          <w:tcPr>
+            <w:tcW w:w="8511" w:type="dxa"/>
+            <w:gridSpan w:val="3"/>
             <w:tcBorders>
               <w:top w:val="single" w:sz="4" w:space="0" w:color="auto"/>
               <w:left w:val="nil"/>
@@ -660,8 +547,8 @@
       <w:tr>
         <w:tc>
           <w:tcPr>
-            <w:tcW w:w="2499" w:type="dxa"/>
-            <w:gridSpan w:val="5"/>
+            <w:tcW w:w="1696" w:type="dxa"/>
+            <w:gridSpan w:val="2"/>
             <w:tcBorders>
               <w:top w:val="nil"/>
               <w:left w:val="single" w:sz="4" w:space="0" w:color="auto"/>
@@ -675,17 +562,63 @@
               <w:pStyle w:val="TERMO-texto"/>
               <w:spacing w:beforeLines="20" w:before="48" w:afterLines="20" w:after="48"/>
             </w:pPr>
-            <w:r>
-              <w:t>Linha de Pesquisa:</w:t>
-            </w:r>
-          </w:p>
-        </w:tc>
-        <w:tc>
-          <w:tcPr>
-            <w:tcW w:w="6710" w:type="dxa"/>
-            <w:gridSpan w:val="10"/>
+          </w:p>
+        </w:tc>
+        <w:tc>
+          <w:tcPr>
+            <w:tcW w:w="8511" w:type="dxa"/>
+            <w:gridSpan w:val="3"/>
             <w:tcBorders>
               <w:top w:val="single" w:sz="4" w:space="0" w:color="auto"/>
+              <w:left w:val="nil"/>
+              <w:bottom w:val="nil"/>
+              <w:right w:val="single" w:sz="4" w:space="0" w:color="auto"/>
+            </w:tcBorders>
+            <w:shd w:val="clear" w:color="auto" w:fill="auto"/>
+          </w:tcPr>
+          <w:p>
+            <w:pPr>
+              <w:pStyle w:val="TERMO-texto"/>
+              <w:spacing w:beforeLines="20" w:before="48" w:afterLines="20" w:after="48"/>
+            </w:pPr>
+          </w:p>
+        </w:tc>
+      </w:tr>
+      <w:tr>
+        <w:trPr>
+          <w:trHeight w:val="928"/>
+        </w:trPr>
+        <w:tc>
+          <w:tcPr>
+            <w:tcW w:w="1696" w:type="dxa"/>
+            <w:gridSpan w:val="2"/>
+            <w:tcBorders>
+              <w:top w:val="nil"/>
+              <w:left w:val="single" w:sz="4" w:space="0" w:color="auto"/>
+              <w:bottom w:val="nil"/>
+              <w:right w:val="nil"/>
+            </w:tcBorders>
+            <w:shd w:val="clear" w:color="auto" w:fill="auto"/>
+          </w:tcPr>
+          <w:p>
+            <w:pPr>
+              <w:pStyle w:val="TERMO-texto"/>
+              <w:spacing w:beforeLines="20" w:before="48" w:afterLines="20" w:after="48"/>
+            </w:pPr>
+            <w:r>
+              <w:t>Tipo de TCC</w:t>
+            </w:r>
+            <w:r>
+              <w:t>:</w:t>
+            </w:r>
+          </w:p>
+        </w:tc>
+        <w:tc>
+          <w:tcPr>
+            <w:tcW w:w="8511" w:type="dxa"/>
+            <w:gridSpan w:val="3"/>
+            <w:tcBorders>
+              <w:top w:val="nil"/>
               <w:left w:val="nil"/>
               <w:bottom w:val="nil"/>
               <w:right w:val="single" w:sz="4" w:space="0" w:color="auto"/>
@@ -722,7 +655,31 @@
             </w:r>
             <w:bookmarkEnd w:id="0"/>
             <w:r>
-              <w:t xml:space="preserve"> Tecnologias aplicadas à informática na educação</w:t>
+              <w:t xml:space="preserve"> </w:t>
+            </w:r>
+            <w:r>
+              <w:t>Aplicado</w:t>
+            </w:r>
+            <w:r>
+              <w:t xml:space="preserve">   / E-Mail: _________________________</w:t>
+            </w:r>
+          </w:p>
+          <w:p>
+            <w:pPr>
+              <w:pStyle w:val="TERMO-texto"/>
+              <w:spacing w:beforeLines="20" w:before="48" w:afterLines="20" w:after="48"/>
+            </w:pPr>
+            <w:r>
+              <w:t>Supervisor</w:t>
+            </w:r>
+            <w:r>
+              <w:t>(a)</w:t>
+            </w:r>
+            <w:r>
+              <w:t>: _______</w:t>
+            </w:r>
+            <w:r>
+              <w:t>_________________________________________</w:t>
             </w:r>
           </w:p>
         </w:tc>
@@ -730,8 +687,8 @@
       <w:tr>
         <w:tc>
           <w:tcPr>
-            <w:tcW w:w="2499" w:type="dxa"/>
-            <w:gridSpan w:val="5"/>
+            <w:tcW w:w="1696" w:type="dxa"/>
+            <w:gridSpan w:val="2"/>
             <w:tcBorders>
               <w:top w:val="nil"/>
               <w:left w:val="single" w:sz="4" w:space="0" w:color="auto"/>
@@ -749,8 +706,8 @@
         </w:tc>
         <w:tc>
           <w:tcPr>
-            <w:tcW w:w="6710" w:type="dxa"/>
-            <w:gridSpan w:val="10"/>
+            <w:tcW w:w="8511" w:type="dxa"/>
+            <w:gridSpan w:val="3"/>
             <w:tcBorders>
               <w:top w:val="nil"/>
               <w:left w:val="nil"/>
@@ -787,7 +744,25 @@
               <w:fldChar w:fldCharType="end"/>
             </w:r>
             <w:r>
-              <w:t xml:space="preserve"> Tecnologias aplicadas ao desenvolvimento de sistemas</w:t>
+              <w:t xml:space="preserve"> </w:t>
+            </w:r>
+            <w:r>
+              <w:t>Inovação</w:t>
+            </w:r>
+            <w:r>
+              <w:t xml:space="preserve"> / E-Mail: _________________________</w:t>
+            </w:r>
+          </w:p>
+          <w:p>
+            <w:pPr>
+              <w:pStyle w:val="TERMO-texto"/>
+              <w:spacing w:beforeLines="20" w:before="48" w:afterLines="20" w:after="48"/>
+            </w:pPr>
+            <w:r>
+              <w:t>Mentor: _________</w:t>
+            </w:r>
+            <w:r>
+              <w:t>____________________________________________</w:t>
             </w:r>
           </w:p>
         </w:tc>
@@ -796,7 +771,7 @@
         <w:tc>
           <w:tcPr>
             <w:tcW w:w="2499" w:type="dxa"/>
-            <w:gridSpan w:val="5"/>
+            <w:gridSpan w:val="4"/>
             <w:tcBorders>
               <w:top w:val="nil"/>
               <w:left w:val="single" w:sz="4" w:space="0" w:color="auto"/>
@@ -818,8 +793,7 @@
         </w:tc>
         <w:tc>
           <w:tcPr>
-            <w:tcW w:w="6710" w:type="dxa"/>
-            <w:gridSpan w:val="10"/>
+            <w:tcW w:w="7708" w:type="dxa"/>
             <w:tcBorders>
               <w:top w:val="nil"/>
               <w:left w:val="nil"/>
@@ -843,8 +817,8 @@
       <w:tr>
         <w:tc>
           <w:tcPr>
-            <w:tcW w:w="9209" w:type="dxa"/>
-            <w:gridSpan w:val="15"/>
+            <w:tcW w:w="10207" w:type="dxa"/>
+            <w:gridSpan w:val="5"/>
             <w:tcBorders>
               <w:top w:val="single" w:sz="4" w:space="0" w:color="auto"/>
               <w:left w:val="single" w:sz="4" w:space="0" w:color="auto"/>
@@ -873,7 +847,21 @@
                 <w:rStyle w:val="TERMO-item"/>
                 <w:u w:val="none"/>
               </w:rPr>
-              <w:t xml:space="preserve"> COMPROMISSO DE REALIZAÇÃO DO TCC</w:t>
+              <w:t xml:space="preserve"> </w:t>
+            </w:r>
+            <w:r>
+              <w:rPr>
+                <w:rStyle w:val="TERMO-item"/>
+                <w:u w:val="none"/>
+              </w:rPr>
+              <w:t>Resumo d</w:t>
+            </w:r>
+            <w:r>
+              <w:rPr>
+                <w:rStyle w:val="TERMO-item"/>
+                <w:u w:val="none"/>
+              </w:rPr>
+              <w:t>o Problema (2.000 caracteres)</w:t>
             </w:r>
           </w:p>
         </w:tc>
@@ -881,254 +869,70 @@
       <w:tr>
         <w:tc>
           <w:tcPr>
-            <w:tcW w:w="1219" w:type="dxa"/>
+            <w:tcW w:w="10207" w:type="dxa"/>
+            <w:gridSpan w:val="5"/>
             <w:tcBorders>
               <w:top w:val="single" w:sz="4" w:space="0" w:color="auto"/>
               <w:left w:val="single" w:sz="4" w:space="0" w:color="auto"/>
-              <w:bottom w:val="nil"/>
-              <w:right w:val="nil"/>
-            </w:tcBorders>
-            <w:shd w:val="clear" w:color="auto" w:fill="auto"/>
-          </w:tcPr>
-          <w:p>
-            <w:pPr>
-              <w:pStyle w:val="TERMO-texto"/>
-              <w:spacing w:beforeLines="20" w:before="48" w:afterLines="20" w:after="48"/>
-            </w:pPr>
-            <w:r>
-              <w:t xml:space="preserve">Eu </w:t>
-            </w:r>
-            <w:r>
-              <w:rPr>
-                <w:vertAlign w:val="subscript"/>
-              </w:rPr>
-              <w:t>(aluno)</w:t>
-            </w:r>
-            <w:r>
-              <w:t>,</w:t>
-            </w:r>
-          </w:p>
-        </w:tc>
-        <w:tc>
-          <w:tcPr>
-            <w:tcW w:w="7990" w:type="dxa"/>
-            <w:gridSpan w:val="14"/>
+              <w:bottom w:val="single" w:sz="4" w:space="0" w:color="auto"/>
+              <w:right w:val="single" w:sz="4" w:space="0" w:color="auto"/>
+            </w:tcBorders>
+            <w:shd w:val="clear" w:color="auto" w:fill="auto"/>
+          </w:tcPr>
+          <w:p>
+            <w:pPr>
+              <w:pStyle w:val="TERMO-texto"/>
+              <w:spacing w:beforeLines="20" w:before="48" w:afterLines="20" w:after="48"/>
+            </w:pPr>
+            <w:r>
+              <w:t>O vídeo fornece uma maneira poderosa de ajudá-lo a provar seu argumento. Ao clicar em Vídeo Online, você pode colar o código de inserção do vídeo que deseja adicionar. Você também pode digitar uma palavra-chave para pesquisar online o vídeo mais adequado ao seu documento. Para dar ao documento uma aparência profissional, o Word fornece designs de cabeçalho, rodapé, folha de rosto e caixa de texto que se complementam entre si. Por exemplo, você pode adicionar uma folha de rosto, um cabeçalho e uma barra lateral correspondentes.</w:t>
+            </w:r>
+          </w:p>
+          <w:p>
+            <w:pPr>
+              <w:pStyle w:val="TERMO-texto"/>
+              <w:spacing w:beforeLines="20" w:before="48" w:afterLines="20" w:after="48"/>
+            </w:pPr>
+            <w:r>
+              <w:t xml:space="preserve">Clique em Inserir e escolha os elementos desejados nas diferentes galerias. Temas e estilos também ajudam a manter seu documento coordenado. Quando você clica em Design e escolhe um novo tema, as imagens, gráficos e elementos gráficos </w:t>
+            </w:r>
+            <w:proofErr w:type="spellStart"/>
+            <w:r>
+              <w:t>SmartArt</w:t>
+            </w:r>
+            <w:proofErr w:type="spellEnd"/>
+            <w:r>
+              <w:t xml:space="preserve"> são alterados para corresponder ao novo tema. Quando você aplica estilos, os títulos são alterados para coincidir com o novo tema. Economize tempo no Word com novos botões que são mostrados no local em que você precisa deles.</w:t>
+            </w:r>
+          </w:p>
+          <w:p>
+            <w:pPr>
+              <w:pStyle w:val="TERMO-texto"/>
+              <w:spacing w:beforeLines="20" w:before="48" w:afterLines="20" w:after="48"/>
+            </w:pPr>
+            <w:r>
+              <w:t>Para alterar a maneira como uma imagem se ajusta ao seu documento, clique nela e um botão de opções de layout será exibido ao lado. Ao trabalhar em uma tabela, clique no local onde deseja adicionar uma linha ou uma coluna e clique no sinal de adição. A leitura também é mais fácil no novo modo de exibição de Leitura. Você pode recolher partes do documento e colocar o foco no texto desejado. Se for preciso interromper a leitura antes de chegar ao fim dela, o Word lembrará em que ponto você parou - até mesmo em outro dispositivo.</w:t>
+            </w:r>
+          </w:p>
+          <w:p>
+            <w:pPr>
+              <w:pStyle w:val="TERMO-texto"/>
+              <w:spacing w:beforeLines="20" w:before="48" w:afterLines="20" w:after="48"/>
+            </w:pPr>
+            <w:r>
+              <w:t>O vídeo fornece uma maneira poderosa de ajudá-lo a provar seu argumento. Ao clicar em Vídeo Online, você pode colar o código de inserção do vídeo que deseja adicionar. Você também pode digitar uma palavra-chave para pesquisar online o vídeo mais adequado ao seu documento. Para dar ao documento uma aparência profissional, o Word fornece designs de cabeçalho, rodapé, folha de rosto e caixa de texto que se complementam entre si. Por exemplo, você pode adicionar.</w:t>
+            </w:r>
+          </w:p>
+        </w:tc>
+      </w:tr>
+      <w:tr>
+        <w:tc>
+          <w:tcPr>
+            <w:tcW w:w="1387" w:type="dxa"/>
             <w:tcBorders>
               <w:top w:val="single" w:sz="4" w:space="0" w:color="auto"/>
               <w:left w:val="nil"/>
-              <w:bottom w:val="single" w:sz="4" w:space="0" w:color="auto"/>
-              <w:right w:val="single" w:sz="4" w:space="0" w:color="auto"/>
-            </w:tcBorders>
-            <w:shd w:val="clear" w:color="auto" w:fill="auto"/>
-          </w:tcPr>
-          <w:p>
-            <w:pPr>
-              <w:pStyle w:val="TERMO-texto"/>
-              <w:spacing w:beforeLines="20" w:before="48" w:afterLines="20" w:after="48"/>
-            </w:pPr>
-          </w:p>
-        </w:tc>
-      </w:tr>
-      <w:tr>
-        <w:tc>
-          <w:tcPr>
-            <w:tcW w:w="5882" w:type="dxa"/>
-            <w:gridSpan w:val="8"/>
-            <w:tcBorders>
-              <w:top w:val="nil"/>
-              <w:left w:val="single" w:sz="4" w:space="0" w:color="auto"/>
               <w:bottom w:val="nil"/>
-              <w:right w:val="nil"/>
-            </w:tcBorders>
-            <w:shd w:val="clear" w:color="auto" w:fill="auto"/>
-          </w:tcPr>
-          <w:p>
-            <w:pPr>
-              <w:pStyle w:val="TERMO-texto"/>
-              <w:spacing w:beforeLines="20" w:before="48" w:afterLines="20" w:after="48"/>
-            </w:pPr>
-            <w:r>
-              <w:t>comprometo-me a realizar o trabalho proposto no semestre</w:t>
-            </w:r>
-          </w:p>
-        </w:tc>
-        <w:tc>
-          <w:tcPr>
-            <w:tcW w:w="903" w:type="dxa"/>
-            <w:gridSpan w:val="3"/>
-            <w:tcBorders>
-              <w:top w:val="nil"/>
-              <w:left w:val="nil"/>
-              <w:bottom w:val="single" w:sz="4" w:space="0" w:color="auto"/>
-              <w:right w:val="nil"/>
-            </w:tcBorders>
-            <w:shd w:val="clear" w:color="auto" w:fill="auto"/>
-          </w:tcPr>
-          <w:p>
-            <w:pPr>
-              <w:pStyle w:val="TERMO-texto"/>
-              <w:spacing w:beforeLines="20" w:before="48" w:afterLines="20" w:after="48"/>
-              <w:jc w:val="center"/>
-            </w:pPr>
-          </w:p>
-        </w:tc>
-        <w:tc>
-          <w:tcPr>
-            <w:tcW w:w="2424" w:type="dxa"/>
-            <w:gridSpan w:val="4"/>
-            <w:tcBorders>
-              <w:top w:val="nil"/>
-              <w:left w:val="nil"/>
-              <w:bottom w:val="nil"/>
-              <w:right w:val="single" w:sz="4" w:space="0" w:color="auto"/>
-            </w:tcBorders>
-            <w:shd w:val="clear" w:color="auto" w:fill="auto"/>
-          </w:tcPr>
-          <w:p>
-            <w:pPr>
-              <w:pStyle w:val="TERMO-texto"/>
-              <w:spacing w:beforeLines="20" w:before="48" w:afterLines="20" w:after="48"/>
-              <w:jc w:val="both"/>
-            </w:pPr>
-            <w:r>
-              <w:t xml:space="preserve">, de </w:t>
-            </w:r>
-            <w:r>
-              <w:t xml:space="preserve"> </w:t>
-            </w:r>
-            <w:r>
-              <w:t xml:space="preserve">acordo </w:t>
-            </w:r>
-            <w:r>
-              <w:t xml:space="preserve"> </w:t>
-            </w:r>
-            <w:r>
-              <w:t xml:space="preserve">com </w:t>
-            </w:r>
-            <w:r>
-              <w:t xml:space="preserve"> as  </w:t>
-            </w:r>
-          </w:p>
-        </w:tc>
-      </w:tr>
-      <w:tr>
-        <w:tc>
-          <w:tcPr>
-            <w:tcW w:w="9209" w:type="dxa"/>
-            <w:gridSpan w:val="15"/>
-            <w:tcBorders>
-              <w:top w:val="nil"/>
-              <w:left w:val="single" w:sz="4" w:space="0" w:color="auto"/>
-              <w:bottom w:val="nil"/>
-              <w:right w:val="single" w:sz="4" w:space="0" w:color="auto"/>
-            </w:tcBorders>
-            <w:shd w:val="clear" w:color="auto" w:fill="auto"/>
-          </w:tcPr>
-          <w:p>
-            <w:pPr>
-              <w:pStyle w:val="TERMO-texto"/>
-              <w:spacing w:beforeLines="20" w:before="48" w:afterLines="20" w:after="48"/>
-            </w:pPr>
-            <w:r>
-              <w:t xml:space="preserve">normas  e  os </w:t>
-            </w:r>
-            <w:r>
-              <w:t xml:space="preserve">prazos </w:t>
-            </w:r>
-            <w:r>
-              <w:t>determinados pela FURB, conforme previsto na resolução nº.</w:t>
-            </w:r>
-            <w:r>
-              <w:t>59</w:t>
-            </w:r>
-            <w:r>
-              <w:t>/</w:t>
-            </w:r>
-            <w:r>
-              <w:t>2016</w:t>
-            </w:r>
-            <w:r>
-              <w:rPr>
-                <w:vertAlign w:val="subscript"/>
-              </w:rPr>
-              <w:fldChar w:fldCharType="begin"/>
-            </w:r>
-            <w:r>
-              <w:rPr>
-                <w:vertAlign w:val="subscript"/>
-              </w:rPr>
-              <w:instrText xml:space="preserve"> ASK   \* MERGEFORMAT </w:instrText>
-            </w:r>
-            <w:r>
-              <w:rPr>
-                <w:vertAlign w:val="subscript"/>
-              </w:rPr>
-              <w:fldChar w:fldCharType="end"/>
-            </w:r>
-            <w:r>
-              <w:rPr>
-                <w:vertAlign w:val="subscript"/>
-              </w:rPr>
-              <w:t>.</w:t>
-            </w:r>
-          </w:p>
-        </w:tc>
-      </w:tr>
-      <w:tr>
-        <w:tc>
-          <w:tcPr>
-            <w:tcW w:w="1387" w:type="dxa"/>
-            <w:gridSpan w:val="2"/>
-            <w:tcBorders>
-              <w:top w:val="nil"/>
-              <w:left w:val="single" w:sz="4" w:space="0" w:color="auto"/>
-              <w:bottom w:val="nil"/>
-              <w:right w:val="nil"/>
-            </w:tcBorders>
-            <w:shd w:val="clear" w:color="auto" w:fill="auto"/>
-          </w:tcPr>
-          <w:p>
-            <w:pPr>
-              <w:pStyle w:val="TERMO-texto"/>
-              <w:spacing w:beforeLines="20" w:before="48" w:afterLines="20" w:after="48"/>
-            </w:pPr>
-            <w:r>
-              <w:t>Assinatura:</w:t>
-            </w:r>
-          </w:p>
-        </w:tc>
-        <w:tc>
-          <w:tcPr>
-            <w:tcW w:w="7822" w:type="dxa"/>
-            <w:gridSpan w:val="13"/>
-            <w:tcBorders>
-              <w:top w:val="nil"/>
-              <w:left w:val="nil"/>
-              <w:bottom w:val="single" w:sz="4" w:space="0" w:color="auto"/>
-              <w:right w:val="single" w:sz="4" w:space="0" w:color="auto"/>
-            </w:tcBorders>
-            <w:shd w:val="clear" w:color="auto" w:fill="auto"/>
-          </w:tcPr>
-          <w:p>
-            <w:pPr>
-              <w:pStyle w:val="TERMO-texto"/>
-              <w:spacing w:beforeLines="20" w:before="48" w:afterLines="20" w:after="48"/>
-            </w:pPr>
-            <w:r>
-              <w:t>NÃO É NECESSÁRIO – Encaminhar por mail ao orientador</w:t>
-            </w:r>
-          </w:p>
-        </w:tc>
-      </w:tr>
-      <w:tr>
-        <w:tc>
-          <w:tcPr>
-            <w:tcW w:w="1387" w:type="dxa"/>
-            <w:gridSpan w:val="2"/>
-            <w:tcBorders>
-              <w:top w:val="nil"/>
-              <w:left w:val="single" w:sz="4" w:space="0" w:color="auto"/>
-              <w:bottom w:val="single" w:sz="4" w:space="0" w:color="auto"/>
               <w:right w:val="nil"/>
             </w:tcBorders>
             <w:shd w:val="clear" w:color="auto" w:fill="auto"/>
@@ -1146,13 +950,13 @@
         </w:tc>
         <w:tc>
           <w:tcPr>
-            <w:tcW w:w="7822" w:type="dxa"/>
-            <w:gridSpan w:val="13"/>
-            <w:tcBorders>
-              <w:top w:val="nil"/>
+            <w:tcW w:w="8820" w:type="dxa"/>
+            <w:gridSpan w:val="4"/>
+            <w:tcBorders>
+              <w:top w:val="single" w:sz="4" w:space="0" w:color="auto"/>
               <w:left w:val="nil"/>
-              <w:bottom w:val="single" w:sz="4" w:space="0" w:color="auto"/>
-              <w:right w:val="single" w:sz="4" w:space="0" w:color="auto"/>
+              <w:bottom w:val="nil"/>
+              <w:right w:val="nil"/>
             </w:tcBorders>
             <w:shd w:val="clear" w:color="auto" w:fill="auto"/>
           </w:tcPr>
@@ -1171,364 +975,8 @@
       <w:tr>
         <w:tc>
           <w:tcPr>
-            <w:tcW w:w="9209" w:type="dxa"/>
-            <w:gridSpan w:val="15"/>
-            <w:tcBorders>
-              <w:top w:val="single" w:sz="4" w:space="0" w:color="auto"/>
-              <w:left w:val="single" w:sz="4" w:space="0" w:color="auto"/>
-              <w:bottom w:val="single" w:sz="4" w:space="0" w:color="auto"/>
-              <w:right w:val="single" w:sz="4" w:space="0" w:color="auto"/>
-            </w:tcBorders>
-            <w:shd w:val="clear" w:color="auto" w:fill="A6A6A6"/>
-          </w:tcPr>
-          <w:p>
-            <w:pPr>
-              <w:spacing w:beforeLines="20" w:before="48" w:afterLines="20" w:after="48"/>
-              <w:jc w:val="both"/>
-            </w:pPr>
-            <w:r>
-              <w:t>IV – COMPROMISSO DE ORIENTAÇÃO</w:t>
-            </w:r>
-          </w:p>
-        </w:tc>
-      </w:tr>
-      <w:tr>
-        <w:tc>
-          <w:tcPr>
-            <w:tcW w:w="1497" w:type="dxa"/>
-            <w:gridSpan w:val="3"/>
-            <w:tcBorders>
-              <w:top w:val="single" w:sz="4" w:space="0" w:color="auto"/>
-              <w:left w:val="single" w:sz="4" w:space="0" w:color="auto"/>
-              <w:bottom w:val="nil"/>
-              <w:right w:val="nil"/>
-            </w:tcBorders>
-            <w:shd w:val="clear" w:color="auto" w:fill="auto"/>
-          </w:tcPr>
-          <w:p>
-            <w:pPr>
-              <w:pStyle w:val="TERMO-texto"/>
-              <w:spacing w:beforeLines="20" w:before="48" w:afterLines="20" w:after="48"/>
-            </w:pPr>
-            <w:r>
-              <w:t xml:space="preserve">Eu </w:t>
-            </w:r>
-            <w:r>
-              <w:rPr>
-                <w:vertAlign w:val="subscript"/>
-              </w:rPr>
-              <w:t>(</w:t>
-            </w:r>
-            <w:r>
-              <w:rPr>
-                <w:vertAlign w:val="subscript"/>
-              </w:rPr>
-              <w:t>orientador</w:t>
-            </w:r>
-            <w:r>
-              <w:rPr>
-                <w:vertAlign w:val="subscript"/>
-              </w:rPr>
-              <w:t>)</w:t>
-            </w:r>
-            <w:r>
-              <w:t>,</w:t>
-            </w:r>
-          </w:p>
-        </w:tc>
-        <w:tc>
-          <w:tcPr>
-            <w:tcW w:w="7712" w:type="dxa"/>
-            <w:gridSpan w:val="12"/>
-            <w:tcBorders>
-              <w:top w:val="single" w:sz="4" w:space="0" w:color="auto"/>
-              <w:left w:val="nil"/>
-              <w:bottom w:val="single" w:sz="4" w:space="0" w:color="auto"/>
-              <w:right w:val="single" w:sz="4" w:space="0" w:color="auto"/>
-            </w:tcBorders>
-            <w:shd w:val="clear" w:color="auto" w:fill="auto"/>
-          </w:tcPr>
-          <w:p>
-            <w:pPr>
-              <w:pStyle w:val="TERMO-texto"/>
-              <w:spacing w:beforeLines="20" w:before="48" w:afterLines="20" w:after="48"/>
-            </w:pPr>
-          </w:p>
-        </w:tc>
-      </w:tr>
-      <w:tr>
-        <w:tc>
-          <w:tcPr>
-            <w:tcW w:w="5920" w:type="dxa"/>
-            <w:gridSpan w:val="9"/>
-            <w:tcBorders>
-              <w:top w:val="nil"/>
-              <w:left w:val="single" w:sz="4" w:space="0" w:color="auto"/>
-              <w:bottom w:val="nil"/>
-              <w:right w:val="nil"/>
-            </w:tcBorders>
-            <w:shd w:val="clear" w:color="auto" w:fill="auto"/>
-          </w:tcPr>
-          <w:p>
-            <w:pPr>
-              <w:pStyle w:val="TERMO-texto"/>
-              <w:spacing w:beforeLines="20" w:before="48" w:afterLines="20" w:after="48"/>
-            </w:pPr>
-            <w:r>
-              <w:t>comprometo-me a orientar o trabalho proposto no semestre</w:t>
-            </w:r>
-          </w:p>
-        </w:tc>
-        <w:tc>
-          <w:tcPr>
-            <w:tcW w:w="907" w:type="dxa"/>
-            <w:gridSpan w:val="3"/>
-            <w:tcBorders>
-              <w:top w:val="nil"/>
-              <w:left w:val="nil"/>
-              <w:bottom w:val="single" w:sz="4" w:space="0" w:color="auto"/>
-              <w:right w:val="nil"/>
-            </w:tcBorders>
-            <w:shd w:val="clear" w:color="auto" w:fill="auto"/>
-          </w:tcPr>
-          <w:p>
-            <w:pPr>
-              <w:pStyle w:val="TERMO-texto"/>
-              <w:spacing w:beforeLines="20" w:before="48" w:afterLines="20" w:after="48"/>
-              <w:jc w:val="center"/>
-            </w:pPr>
-          </w:p>
-        </w:tc>
-        <w:tc>
-          <w:tcPr>
-            <w:tcW w:w="2382" w:type="dxa"/>
-            <w:gridSpan w:val="3"/>
-            <w:tcBorders>
-              <w:top w:val="nil"/>
-              <w:left w:val="nil"/>
-              <w:bottom w:val="nil"/>
-              <w:right w:val="single" w:sz="4" w:space="0" w:color="auto"/>
-            </w:tcBorders>
-            <w:shd w:val="clear" w:color="auto" w:fill="auto"/>
-          </w:tcPr>
-          <w:p>
-            <w:pPr>
-              <w:pStyle w:val="TERMO-texto"/>
-              <w:spacing w:beforeLines="20" w:before="48" w:afterLines="20" w:after="48"/>
-            </w:pPr>
-            <w:r>
-              <w:t xml:space="preserve">, de  acordo  com  as  </w:t>
-            </w:r>
-          </w:p>
-        </w:tc>
-      </w:tr>
-      <w:tr>
-        <w:tc>
-          <w:tcPr>
-            <w:tcW w:w="9209" w:type="dxa"/>
-            <w:gridSpan w:val="15"/>
-            <w:tcBorders>
-              <w:top w:val="nil"/>
-              <w:left w:val="single" w:sz="4" w:space="0" w:color="auto"/>
-              <w:bottom w:val="nil"/>
-              <w:right w:val="single" w:sz="4" w:space="0" w:color="auto"/>
-            </w:tcBorders>
-            <w:shd w:val="clear" w:color="auto" w:fill="auto"/>
-          </w:tcPr>
-          <w:p>
-            <w:pPr>
-              <w:pStyle w:val="TERMO-texto"/>
-              <w:spacing w:beforeLines="20" w:before="48" w:afterLines="20" w:after="48"/>
-            </w:pPr>
-            <w:r>
-              <w:t>normas  e  os</w:t>
-            </w:r>
-            <w:r>
-              <w:t xml:space="preserve"> </w:t>
-            </w:r>
-            <w:r>
-              <w:t>prazos determinados pela FURB, conforme previsto na resolução nº.</w:t>
-            </w:r>
-            <w:r>
-              <w:t>59</w:t>
-            </w:r>
-            <w:r>
-              <w:t>/2016</w:t>
-            </w:r>
-            <w:r>
-              <w:rPr>
-                <w:vertAlign w:val="subscript"/>
-              </w:rPr>
-              <w:fldChar w:fldCharType="begin"/>
-            </w:r>
-            <w:r>
-              <w:rPr>
-                <w:vertAlign w:val="subscript"/>
-              </w:rPr>
-              <w:instrText xml:space="preserve"> ASK   \* MERGEFORMAT </w:instrText>
-            </w:r>
-            <w:r>
-              <w:rPr>
-                <w:vertAlign w:val="subscript"/>
-              </w:rPr>
-              <w:fldChar w:fldCharType="end"/>
-            </w:r>
-            <w:r>
-              <w:rPr>
-                <w:vertAlign w:val="subscript"/>
-              </w:rPr>
-              <w:t>.</w:t>
-            </w:r>
-          </w:p>
-        </w:tc>
-      </w:tr>
-      <w:tr>
-        <w:tc>
-          <w:tcPr>
-            <w:tcW w:w="1387" w:type="dxa"/>
-            <w:gridSpan w:val="2"/>
-            <w:tcBorders>
-              <w:top w:val="nil"/>
-              <w:left w:val="single" w:sz="4" w:space="0" w:color="auto"/>
-              <w:bottom w:val="nil"/>
-              <w:right w:val="nil"/>
-            </w:tcBorders>
-            <w:shd w:val="clear" w:color="auto" w:fill="auto"/>
-          </w:tcPr>
-          <w:p>
-            <w:pPr>
-              <w:pStyle w:val="TERMO-texto"/>
-              <w:spacing w:beforeLines="20" w:before="48" w:afterLines="20" w:after="48"/>
-            </w:pPr>
-            <w:r>
-              <w:t>Assinatura:</w:t>
-            </w:r>
-          </w:p>
-        </w:tc>
-        <w:tc>
-          <w:tcPr>
-            <w:tcW w:w="7822" w:type="dxa"/>
-            <w:gridSpan w:val="13"/>
-            <w:tcBorders>
-              <w:top w:val="nil"/>
-              <w:left w:val="nil"/>
-              <w:bottom w:val="single" w:sz="4" w:space="0" w:color="auto"/>
-              <w:right w:val="single" w:sz="4" w:space="0" w:color="auto"/>
-            </w:tcBorders>
-            <w:shd w:val="clear" w:color="auto" w:fill="auto"/>
-          </w:tcPr>
-          <w:p>
-            <w:pPr>
-              <w:pStyle w:val="TERMO-texto"/>
-              <w:spacing w:beforeLines="20" w:before="48" w:afterLines="20" w:after="48"/>
-            </w:pPr>
-            <w:r>
-              <w:t>NÃO É NECESSÁRIO – Encaminhar por mail ao professor de TCC I</w:t>
-            </w:r>
-          </w:p>
-        </w:tc>
-      </w:tr>
-      <w:tr>
-        <w:tc>
-          <w:tcPr>
-            <w:tcW w:w="1387" w:type="dxa"/>
-            <w:gridSpan w:val="2"/>
-            <w:tcBorders>
-              <w:top w:val="nil"/>
-              <w:left w:val="single" w:sz="4" w:space="0" w:color="auto"/>
-              <w:bottom w:val="single" w:sz="4" w:space="0" w:color="auto"/>
-              <w:right w:val="nil"/>
-            </w:tcBorders>
-            <w:shd w:val="clear" w:color="auto" w:fill="auto"/>
-          </w:tcPr>
-          <w:p>
-            <w:pPr>
-              <w:pStyle w:val="TERMO-texto"/>
-              <w:spacing w:beforeLines="20" w:before="48" w:afterLines="20" w:after="48"/>
-              <w:rPr>
-                <w:sz w:val="2"/>
-                <w:szCs w:val="2"/>
-              </w:rPr>
-            </w:pPr>
-          </w:p>
-        </w:tc>
-        <w:tc>
-          <w:tcPr>
-            <w:tcW w:w="7822" w:type="dxa"/>
-            <w:gridSpan w:val="13"/>
-            <w:tcBorders>
-              <w:top w:val="nil"/>
-              <w:left w:val="nil"/>
-              <w:bottom w:val="single" w:sz="4" w:space="0" w:color="auto"/>
-              <w:right w:val="single" w:sz="4" w:space="0" w:color="auto"/>
-            </w:tcBorders>
-            <w:shd w:val="clear" w:color="auto" w:fill="auto"/>
-          </w:tcPr>
-          <w:p>
-            <w:pPr>
-              <w:pStyle w:val="TERMO-texto"/>
-              <w:spacing w:beforeLines="20" w:before="48" w:afterLines="20" w:after="48"/>
-              <w:rPr>
-                <w:sz w:val="2"/>
-                <w:szCs w:val="2"/>
-              </w:rPr>
-            </w:pPr>
-          </w:p>
-        </w:tc>
-      </w:tr>
-      <w:tr>
-        <w:tc>
-          <w:tcPr>
-            <w:tcW w:w="1387" w:type="dxa"/>
-            <w:gridSpan w:val="2"/>
-            <w:tcBorders>
-              <w:top w:val="single" w:sz="4" w:space="0" w:color="auto"/>
-              <w:left w:val="nil"/>
-              <w:bottom w:val="nil"/>
-              <w:right w:val="nil"/>
-            </w:tcBorders>
-            <w:shd w:val="clear" w:color="auto" w:fill="auto"/>
-          </w:tcPr>
-          <w:p>
-            <w:pPr>
-              <w:pStyle w:val="TERMO-texto"/>
-              <w:spacing w:beforeLines="20" w:before="48" w:afterLines="20" w:after="48"/>
-              <w:rPr>
-                <w:sz w:val="2"/>
-                <w:szCs w:val="2"/>
-              </w:rPr>
-            </w:pPr>
-          </w:p>
-        </w:tc>
-        <w:tc>
-          <w:tcPr>
-            <w:tcW w:w="7822" w:type="dxa"/>
-            <w:gridSpan w:val="13"/>
-            <w:tcBorders>
-              <w:top w:val="single" w:sz="4" w:space="0" w:color="auto"/>
-              <w:left w:val="nil"/>
-              <w:bottom w:val="nil"/>
-              <w:right w:val="nil"/>
-            </w:tcBorders>
-            <w:shd w:val="clear" w:color="auto" w:fill="auto"/>
-          </w:tcPr>
-          <w:p>
-            <w:pPr>
-              <w:pStyle w:val="TERMO-texto"/>
-              <w:spacing w:beforeLines="20" w:before="48" w:afterLines="20" w:after="48"/>
-              <w:rPr>
-                <w:sz w:val="2"/>
-                <w:szCs w:val="2"/>
-              </w:rPr>
-            </w:pPr>
-          </w:p>
-        </w:tc>
-      </w:tr>
-      <w:tr>
-        <w:tc>
-          <w:tcPr>
-            <w:tcW w:w="4673" w:type="dxa"/>
-            <w:gridSpan w:val="6"/>
+            <w:tcW w:w="10207" w:type="dxa"/>
+            <w:gridSpan w:val="5"/>
             <w:tcBorders>
               <w:top w:val="nil"/>
               <w:left w:val="nil"/>
@@ -1544,110 +992,65 @@
               <w:jc w:val="right"/>
             </w:pPr>
             <w:r>
-              <w:t>Blumenau,</w:t>
-            </w:r>
-          </w:p>
-        </w:tc>
-        <w:tc>
-          <w:tcPr>
-            <w:tcW w:w="709" w:type="dxa"/>
-            <w:tcBorders>
-              <w:top w:val="nil"/>
-              <w:left w:val="nil"/>
-              <w:bottom w:val="single" w:sz="4" w:space="0" w:color="auto"/>
-              <w:right w:val="nil"/>
-            </w:tcBorders>
-            <w:shd w:val="clear" w:color="auto" w:fill="auto"/>
-          </w:tcPr>
-          <w:p>
-            <w:pPr>
-              <w:pStyle w:val="TERMO-texto"/>
-              <w:spacing w:beforeLines="20" w:before="48" w:afterLines="20" w:after="48"/>
-              <w:jc w:val="center"/>
-            </w:pPr>
-          </w:p>
-        </w:tc>
-        <w:tc>
-          <w:tcPr>
-            <w:tcW w:w="567" w:type="dxa"/>
-            <w:gridSpan w:val="3"/>
-            <w:tcBorders>
-              <w:top w:val="nil"/>
-              <w:left w:val="nil"/>
-              <w:bottom w:val="nil"/>
-              <w:right w:val="nil"/>
-            </w:tcBorders>
-            <w:shd w:val="clear" w:color="auto" w:fill="auto"/>
-          </w:tcPr>
-          <w:p>
-            <w:pPr>
-              <w:pStyle w:val="TERMO-texto"/>
-              <w:spacing w:beforeLines="20" w:before="48" w:afterLines="20" w:after="48"/>
-              <w:jc w:val="center"/>
-            </w:pPr>
+              <w:lastRenderedPageBreak/>
+              <w:t xml:space="preserve">Blumenau, ____ de __________ </w:t>
+            </w:r>
+            <w:proofErr w:type="spellStart"/>
             <w:r>
               <w:t>de</w:t>
             </w:r>
-          </w:p>
-        </w:tc>
-        <w:tc>
-          <w:tcPr>
-            <w:tcW w:w="1559" w:type="dxa"/>
-            <w:gridSpan w:val="3"/>
-            <w:tcBorders>
-              <w:top w:val="nil"/>
-              <w:left w:val="nil"/>
-              <w:bottom w:val="single" w:sz="4" w:space="0" w:color="auto"/>
-              <w:right w:val="nil"/>
-            </w:tcBorders>
-            <w:shd w:val="clear" w:color="auto" w:fill="auto"/>
-          </w:tcPr>
-          <w:p>
-            <w:pPr>
-              <w:pStyle w:val="TERMO-texto"/>
-              <w:spacing w:beforeLines="20" w:before="48" w:afterLines="20" w:after="48"/>
-              <w:jc w:val="center"/>
-            </w:pPr>
-          </w:p>
-        </w:tc>
-        <w:tc>
-          <w:tcPr>
-            <w:tcW w:w="567" w:type="dxa"/>
-            <w:tcBorders>
-              <w:top w:val="nil"/>
-              <w:left w:val="nil"/>
-              <w:bottom w:val="nil"/>
-              <w:right w:val="nil"/>
-            </w:tcBorders>
-            <w:shd w:val="clear" w:color="auto" w:fill="auto"/>
-          </w:tcPr>
-          <w:p>
-            <w:pPr>
-              <w:pStyle w:val="TERMO-texto"/>
-              <w:spacing w:beforeLines="20" w:before="48" w:afterLines="20" w:after="48"/>
-              <w:jc w:val="center"/>
-            </w:pPr>
-            <w:r>
-              <w:t>de</w:t>
-            </w:r>
-          </w:p>
-        </w:tc>
-        <w:tc>
-          <w:tcPr>
-            <w:tcW w:w="1134" w:type="dxa"/>
-            <w:tcBorders>
-              <w:top w:val="nil"/>
-              <w:left w:val="nil"/>
-              <w:bottom w:val="single" w:sz="4" w:space="0" w:color="auto"/>
-              <w:right w:val="nil"/>
-            </w:tcBorders>
-            <w:shd w:val="clear" w:color="auto" w:fill="auto"/>
-          </w:tcPr>
-          <w:p>
-            <w:pPr>
-              <w:pStyle w:val="TERMO-texto"/>
-              <w:spacing w:beforeLines="20" w:before="48" w:afterLines="20" w:after="48"/>
-              <w:jc w:val="center"/>
+            <w:proofErr w:type="spellEnd"/>
+            <w:r>
+              <w:t xml:space="preserve"> ___</w:t>
+            </w:r>
+            <w:proofErr w:type="gramStart"/>
+            <w:r>
+              <w:t>_ .</w:t>
+            </w:r>
+            <w:proofErr w:type="gramEnd"/>
+          </w:p>
+          <w:p>
+            <w:pPr>
+              <w:pStyle w:val="TERMO-texto"/>
+              <w:spacing w:beforeLines="20" w:before="48" w:afterLines="20" w:after="48"/>
+              <w:jc w:val="both"/>
+            </w:pPr>
+          </w:p>
+          <w:p>
+            <w:pPr>
+              <w:pStyle w:val="TERMO-texto"/>
+              <w:spacing w:beforeLines="20" w:before="48" w:afterLines="20" w:after="48"/>
+              <w:jc w:val="both"/>
+            </w:pPr>
+            <w:r>
+              <w:t>Orientador: ________________________________________</w:t>
+            </w:r>
+          </w:p>
+          <w:p>
+            <w:pPr>
+              <w:pStyle w:val="TERMO-texto"/>
+              <w:spacing w:beforeLines="20" w:before="48" w:afterLines="20" w:after="48"/>
+              <w:jc w:val="both"/>
+            </w:pPr>
+            <w:r>
+              <w:t>Supervisor/Mentor: __________________________________</w:t>
+            </w:r>
+          </w:p>
+          <w:p>
+            <w:pPr>
+              <w:pStyle w:val="TERMO-texto"/>
+              <w:spacing w:beforeLines="20" w:before="48" w:afterLines="20" w:after="48"/>
+              <w:jc w:val="both"/>
+            </w:pPr>
+            <w:r>
+              <w:t>Orientando: ________________________________________</w:t>
+            </w:r>
+          </w:p>
+          <w:p>
+            <w:pPr>
+              <w:pStyle w:val="TERMO-texto"/>
+              <w:spacing w:beforeLines="20" w:before="48" w:afterLines="20" w:after="48"/>
+              <w:jc w:val="both"/>
             </w:pPr>
           </w:p>
         </w:tc>
@@ -1672,7 +1075,7 @@
 </file>
 
 <file path=word/endnotes.xml><?xml version="1.0" encoding="utf-8"?>
-<w:endnotes xmlns:wpc="http://schemas.microsoft.com/office/word/2010/wordprocessingCanvas" xmlns:cx="http://schemas.microsoft.com/office/drawing/2014/chartex" xmlns:cx1="http://schemas.microsoft.com/office/drawing/2015/9/8/chartex" xmlns:cx2="http://schemas.microsoft.com/office/drawing/2015/10/21/chartex" xmlns:cx3="http://schemas.microsoft.com/office/drawing/2016/5/9/chartex" xmlns:cx4="http://schemas.microsoft.com/office/drawing/2016/5/10/chartex" xmlns:cx5="http://schemas.microsoft.com/office/drawing/2016/5/11/chartex" xmlns:cx6="http://schemas.microsoft.com/office/drawing/2016/5/12/chartex" xmlns:cx7="http://schemas.microsoft.com/office/drawing/2016/5/13/chartex" xmlns:cx8="http://schemas.microsoft.com/office/drawing/2016/5/14/chartex" xmlns:mc="http://schemas.openxmlformats.org/markup-compatibility/2006" xmlns:aink="http://schemas.microsoft.com/office/drawing/2016/ink" xmlns:am3d="http://schemas.microsoft.com/office/drawing/2017/model3d" xmlns:o="urn:schemas-microsoft-com:office:office" xmlns:r="http://schemas.openxmlformats.org/officeDocument/2006/relationships" xmlns:m="http://schemas.openxmlformats.org/officeDocument/2006/math" xmlns:v="urn:schemas-microsoft-com:vml" xmlns:wp14="http://schemas.microsoft.com/office/word/2010/wordprocessingDrawing" xmlns:wp="http://schemas.openxmlformats.org/drawingml/2006/wordprocessingDrawing" xmlns:w10="urn:schemas-microsoft-com:office:word" xmlns:w="http://schemas.openxmlformats.org/wordprocessingml/2006/main" xmlns:w14="http://schemas.microsoft.com/office/word/2010/wordml" xmlns:w15="http://schemas.microsoft.com/office/word/2012/wordml" xmlns:w16cex="http://schemas.microsoft.com/office/word/2018/wordml/cex" xmlns:w16cid="http://schemas.microsoft.com/office/word/2016/wordml/cid" xmlns:w16="http://schemas.microsoft.com/office/word/2018/wordml" xmlns:w16sdtdh="http://schemas.microsoft.com/office/word/2020/wordml/sdtdatahash" xmlns:w16se="http://schemas.microsoft.com/office/word/2015/wordml/symex" xmlns:wpg="http://schemas.microsoft.com/office/word/2010/wordprocessingGroup" xmlns:wpi="http://schemas.microsoft.com/office/word/2010/wordprocessingInk" xmlns:wne="http://schemas.microsoft.com/office/word/2006/wordml" xmlns:wps="http://schemas.microsoft.com/office/word/2010/wordprocessingShape" mc:Ignorable="w14 w15 w16se w16cid w16 w16cex w16sdtdh wp14">
+<w:endnotes xmlns:wpc="http://schemas.microsoft.com/office/word/2010/wordprocessingCanvas" xmlns:cx="http://schemas.microsoft.com/office/drawing/2014/chartex" xmlns:cx1="http://schemas.microsoft.com/office/drawing/2015/9/8/chartex" xmlns:cx2="http://schemas.microsoft.com/office/drawing/2015/10/21/chartex" xmlns:cx3="http://schemas.microsoft.com/office/drawing/2016/5/9/chartex" xmlns:cx4="http://schemas.microsoft.com/office/drawing/2016/5/10/chartex" xmlns:cx5="http://schemas.microsoft.com/office/drawing/2016/5/11/chartex" xmlns:cx6="http://schemas.microsoft.com/office/drawing/2016/5/12/chartex" xmlns:cx7="http://schemas.microsoft.com/office/drawing/2016/5/13/chartex" xmlns:cx8="http://schemas.microsoft.com/office/drawing/2016/5/14/chartex" xmlns:mc="http://schemas.openxmlformats.org/markup-compatibility/2006" xmlns:aink="http://schemas.microsoft.com/office/drawing/2016/ink" xmlns:am3d="http://schemas.microsoft.com/office/drawing/2017/model3d" xmlns:o="urn:schemas-microsoft-com:office:office" xmlns:oel="http://schemas.microsoft.com/office/2019/extlst" xmlns:r="http://schemas.openxmlformats.org/officeDocument/2006/relationships" xmlns:m="http://schemas.openxmlformats.org/officeDocument/2006/math" xmlns:v="urn:schemas-microsoft-com:vml" xmlns:wp14="http://schemas.microsoft.com/office/word/2010/wordprocessingDrawing" xmlns:wp="http://schemas.openxmlformats.org/drawingml/2006/wordprocessingDrawing" xmlns:w10="urn:schemas-microsoft-com:office:word" xmlns:w="http://schemas.openxmlformats.org/wordprocessingml/2006/main" xmlns:w14="http://schemas.microsoft.com/office/word/2010/wordml" xmlns:w15="http://schemas.microsoft.com/office/word/2012/wordml" xmlns:w16cex="http://schemas.microsoft.com/office/word/2018/wordml/cex" xmlns:w16cid="http://schemas.microsoft.com/office/word/2016/wordml/cid" xmlns:w16="http://schemas.microsoft.com/office/word/2018/wordml" xmlns:w16sdtdh="http://schemas.microsoft.com/office/word/2020/wordml/sdtdatahash" xmlns:w16se="http://schemas.microsoft.com/office/word/2015/wordml/symex" xmlns:wpg="http://schemas.microsoft.com/office/word/2010/wordprocessingGroup" xmlns:wpi="http://schemas.microsoft.com/office/word/2010/wordprocessingInk" xmlns:wne="http://schemas.microsoft.com/office/word/2006/wordml" xmlns:wps="http://schemas.microsoft.com/office/word/2010/wordprocessingShape" mc:Ignorable="w14 w15 w16se w16cid w16 w16cex w16sdtdh wp14">
   <w:endnote w:type="separator" w:id="-1">
     <w:p>
       <w:r>
@@ -1691,7 +1094,7 @@
 </file>
 
 <file path=word/footnotes.xml><?xml version="1.0" encoding="utf-8"?>
-<w:footnotes xmlns:wpc="http://schemas.microsoft.com/office/word/2010/wordprocessingCanvas" xmlns:cx="http://schemas.microsoft.com/office/drawing/2014/chartex" xmlns:cx1="http://schemas.microsoft.com/office/drawing/2015/9/8/chartex" xmlns:cx2="http://schemas.microsoft.com/office/drawing/2015/10/21/chartex" xmlns:cx3="http://schemas.microsoft.com/office/drawing/2016/5/9/chartex" xmlns:cx4="http://schemas.microsoft.com/office/drawing/2016/5/10/chartex" xmlns:cx5="http://schemas.microsoft.com/office/drawing/2016/5/11/chartex" xmlns:cx6="http://schemas.microsoft.com/office/drawing/2016/5/12/chartex" xmlns:cx7="http://schemas.microsoft.com/office/drawing/2016/5/13/chartex" xmlns:cx8="http://schemas.microsoft.com/office/drawing/2016/5/14/chartex" xmlns:mc="http://schemas.openxmlformats.org/markup-compatibility/2006" xmlns:aink="http://schemas.microsoft.com/office/drawing/2016/ink" xmlns:am3d="http://schemas.microsoft.com/office/drawing/2017/model3d" xmlns:o="urn:schemas-microsoft-com:office:office" xmlns:r="http://schemas.openxmlformats.org/officeDocument/2006/relationships" xmlns:m="http://schemas.openxmlformats.org/officeDocument/2006/math" xmlns:v="urn:schemas-microsoft-com:vml" xmlns:wp14="http://schemas.microsoft.com/office/word/2010/wordprocessingDrawing" xmlns:wp="http://schemas.openxmlformats.org/drawingml/2006/wordprocessingDrawing" xmlns:w10="urn:schemas-microsoft-com:office:word" xmlns:w="http://schemas.openxmlformats.org/wordprocessingml/2006/main" xmlns:w14="http://schemas.microsoft.com/office/word/2010/wordml" xmlns:w15="http://schemas.microsoft.com/office/word/2012/wordml" xmlns:w16cex="http://schemas.microsoft.com/office/word/2018/wordml/cex" xmlns:w16cid="http://schemas.microsoft.com/office/word/2016/wordml/cid" xmlns:w16="http://schemas.microsoft.com/office/word/2018/wordml" xmlns:w16sdtdh="http://schemas.microsoft.com/office/word/2020/wordml/sdtdatahash" xmlns:w16se="http://schemas.microsoft.com/office/word/2015/wordml/symex" xmlns:wpg="http://schemas.microsoft.com/office/word/2010/wordprocessingGroup" xmlns:wpi="http://schemas.microsoft.com/office/word/2010/wordprocessingInk" xmlns:wne="http://schemas.microsoft.com/office/word/2006/wordml" xmlns:wps="http://schemas.microsoft.com/office/word/2010/wordprocessingShape" mc:Ignorable="w14 w15 w16se w16cid w16 w16cex w16sdtdh wp14">
+<w:footnotes xmlns:wpc="http://schemas.microsoft.com/office/word/2010/wordprocessingCanvas" xmlns:cx="http://schemas.microsoft.com/office/drawing/2014/chartex" xmlns:cx1="http://schemas.microsoft.com/office/drawing/2015/9/8/chartex" xmlns:cx2="http://schemas.microsoft.com/office/drawing/2015/10/21/chartex" xmlns:cx3="http://schemas.microsoft.com/office/drawing/2016/5/9/chartex" xmlns:cx4="http://schemas.microsoft.com/office/drawing/2016/5/10/chartex" xmlns:cx5="http://schemas.microsoft.com/office/drawing/2016/5/11/chartex" xmlns:cx6="http://schemas.microsoft.com/office/drawing/2016/5/12/chartex" xmlns:cx7="http://schemas.microsoft.com/office/drawing/2016/5/13/chartex" xmlns:cx8="http://schemas.microsoft.com/office/drawing/2016/5/14/chartex" xmlns:mc="http://schemas.openxmlformats.org/markup-compatibility/2006" xmlns:aink="http://schemas.microsoft.com/office/drawing/2016/ink" xmlns:am3d="http://schemas.microsoft.com/office/drawing/2017/model3d" xmlns:o="urn:schemas-microsoft-com:office:office" xmlns:oel="http://schemas.microsoft.com/office/2019/extlst" xmlns:r="http://schemas.openxmlformats.org/officeDocument/2006/relationships" xmlns:m="http://schemas.openxmlformats.org/officeDocument/2006/math" xmlns:v="urn:schemas-microsoft-com:vml" xmlns:wp14="http://schemas.microsoft.com/office/word/2010/wordprocessingDrawing" xmlns:wp="http://schemas.openxmlformats.org/drawingml/2006/wordprocessingDrawing" xmlns:w10="urn:schemas-microsoft-com:office:word" xmlns:w="http://schemas.openxmlformats.org/wordprocessingml/2006/main" xmlns:w14="http://schemas.microsoft.com/office/word/2010/wordml" xmlns:w15="http://schemas.microsoft.com/office/word/2012/wordml" xmlns:w16cex="http://schemas.microsoft.com/office/word/2018/wordml/cex" xmlns:w16cid="http://schemas.microsoft.com/office/word/2016/wordml/cid" xmlns:w16="http://schemas.microsoft.com/office/word/2018/wordml" xmlns:w16sdtdh="http://schemas.microsoft.com/office/word/2020/wordml/sdtdatahash" xmlns:w16se="http://schemas.microsoft.com/office/word/2015/wordml/symex" xmlns:wpg="http://schemas.microsoft.com/office/word/2010/wordprocessingGroup" xmlns:wpi="http://schemas.microsoft.com/office/word/2010/wordprocessingInk" xmlns:wne="http://schemas.microsoft.com/office/word/2006/wordml" xmlns:wps="http://schemas.microsoft.com/office/word/2010/wordprocessingShape" mc:Ignorable="w14 w15 w16se w16cid w16 w16cex w16sdtdh wp14">
   <w:footnote w:type="separator" w:id="-1">
     <w:p>
       <w:r>
@@ -2672,15 +2075,6 @@
 </file>
 
 <file path=customXml/item1.xml><?xml version="1.0" encoding="utf-8"?>
-<?mso-contentType ?>
-<FormTemplates xmlns="http://schemas.microsoft.com/sharepoint/v3/contenttype/forms">
-  <Display>DocumentLibraryForm</Display>
-  <Edit>DocumentLibraryForm</Edit>
-  <New>DocumentLibraryForm</New>
-</FormTemplates>
-</file>
-
-<file path=customXml/item2.xml><?xml version="1.0" encoding="utf-8"?>
 <ct:contentTypeSchema xmlns:ct="http://schemas.microsoft.com/office/2006/metadata/contentType" xmlns:ma="http://schemas.microsoft.com/office/2006/metadata/properties/metaAttributes" ct:_="" ma:_="" ma:contentTypeName="Documento" ma:contentTypeID="0x010100F13453D0801D5E45B1745A09551F1C32" ma:contentTypeVersion="28" ma:contentTypeDescription="Crie um novo documento." ma:contentTypeScope="" ma:versionID="fa9ef3803bb4ef638f344296fd7d9170">
   <xsd:schema xmlns:xsd="http://www.w3.org/2001/XMLSchema" xmlns:xs="http://www.w3.org/2001/XMLSchema" xmlns:p="http://schemas.microsoft.com/office/2006/metadata/properties" xmlns:ns3="f8440490-6d1a-488a-8abf-48b89d0123a0" xmlns:ns4="22206413-f776-4b11-bcb2-0b935dc83731" targetNamespace="http://schemas.microsoft.com/office/2006/metadata/properties" ma:root="true" ma:fieldsID="5a7e583b53460e8ff4480ccd12c418cb" ns3:_="" ns4:_="">
     <xsd:import namespace="f8440490-6d1a-488a-8abf-48b89d0123a0"/>
@@ -3055,11 +2449,16 @@
 </ct:contentTypeSchema>
 </file>
 
-<file path=customXml/item3.xml><?xml version="1.0" encoding="utf-8"?>
-<b:Sources xmlns:b="http://schemas.openxmlformats.org/officeDocument/2006/bibliography" xmlns="http://schemas.openxmlformats.org/officeDocument/2006/bibliography" SelectedStyle="\APA.XSL" StyleName="APA"/>
+<file path=customXml/item2.xml><?xml version="1.0" encoding="utf-8"?>
+<?mso-contentType ?>
+<FormTemplates xmlns="http://schemas.microsoft.com/sharepoint/v3/contenttype/forms">
+  <Display>DocumentLibraryForm</Display>
+  <Edit>DocumentLibraryForm</Edit>
+  <New>DocumentLibraryForm</New>
+</FormTemplates>
 </file>
 
-<file path=customXml/item4.xml><?xml version="1.0" encoding="utf-8"?>
+<file path=customXml/item3.xml><?xml version="1.0" encoding="utf-8"?>
 <p:properties xmlns:p="http://schemas.microsoft.com/office/2006/metadata/properties" xmlns:xsi="http://www.w3.org/2001/XMLSchema-instance" xmlns:pc="http://schemas.microsoft.com/office/infopath/2007/PartnerControls">
   <documentManagement>
     <Has_Teacher_Only_SectionGroup xmlns="f8440490-6d1a-488a-8abf-48b89d0123a0" xsi:nil="true"/>
@@ -3107,15 +2506,11 @@
 </p:properties>
 </file>
 
-<file path=customXml/itemProps1.xml><?xml version="1.0" encoding="utf-8"?>
-<ds:datastoreItem xmlns:ds="http://schemas.openxmlformats.org/officeDocument/2006/customXml" ds:itemID="{B85E711F-B717-4198-8316-E5E91CD00552}">
-  <ds:schemaRefs>
-    <ds:schemaRef ds:uri="http://schemas.microsoft.com/sharepoint/v3/contenttype/forms"/>
-  </ds:schemaRefs>
-</ds:datastoreItem>
+<file path=customXml/item4.xml><?xml version="1.0" encoding="utf-8"?>
+<b:Sources xmlns:b="http://schemas.openxmlformats.org/officeDocument/2006/bibliography" xmlns="http://schemas.openxmlformats.org/officeDocument/2006/bibliography" SelectedStyle="\APA.XSL" StyleName="APA"/>
 </file>
 
-<file path=customXml/itemProps2.xml><?xml version="1.0" encoding="utf-8"?>
+<file path=customXml/itemProps1.xml><?xml version="1.0" encoding="utf-8"?>
 <ds:datastoreItem xmlns:ds="http://schemas.openxmlformats.org/officeDocument/2006/customXml" ds:itemID="{6C38B239-01AB-40F9-89D8-22786FE3E204}">
   <ds:schemaRefs>
     <ds:schemaRef ds:uri="http://schemas.microsoft.com/office/2006/metadata/contentType"/>
@@ -3134,27 +2529,28 @@
 </ds:datastoreItem>
 </file>
 
+<file path=customXml/itemProps2.xml><?xml version="1.0" encoding="utf-8"?>
+<ds:datastoreItem xmlns:ds="http://schemas.openxmlformats.org/officeDocument/2006/customXml" ds:itemID="{B85E711F-B717-4198-8316-E5E91CD00552}">
+  <ds:schemaRefs>
+    <ds:schemaRef ds:uri="http://schemas.microsoft.com/sharepoint/v3/contenttype/forms"/>
+  </ds:schemaRefs>
+</ds:datastoreItem>
+</file>
+
 <file path=customXml/itemProps3.xml><?xml version="1.0" encoding="utf-8"?>
+<ds:datastoreItem xmlns:ds="http://schemas.openxmlformats.org/officeDocument/2006/customXml" ds:itemID="{3BDF5659-5564-4EB5-BC7F-0155D96B124B}">
+  <ds:schemaRefs>
+    <ds:schemaRef ds:uri="http://schemas.microsoft.com/office/2006/metadata/properties"/>
+    <ds:schemaRef ds:uri="http://schemas.microsoft.com/office/infopath/2007/PartnerControls"/>
+    <ds:schemaRef ds:uri="f8440490-6d1a-488a-8abf-48b89d0123a0"/>
+  </ds:schemaRefs>
+</ds:datastoreItem>
+</file>
+
+<file path=customXml/itemProps4.xml><?xml version="1.0" encoding="utf-8"?>
 <ds:datastoreItem xmlns:ds="http://schemas.openxmlformats.org/officeDocument/2006/customXml" ds:itemID="{E2DBC077-B53E-4C28-BC69-DBEDA8C137F4}">
   <ds:schemaRefs>
     <ds:schemaRef ds:uri="http://schemas.openxmlformats.org/officeDocument/2006/bibliography"/>
   </ds:schemaRefs>
 </ds:datastoreItem>
-</file>
-
-<file path=customXml/itemProps4.xml><?xml version="1.0" encoding="utf-8"?>
-<ds:datastoreItem xmlns:ds="http://schemas.openxmlformats.org/officeDocument/2006/customXml" ds:itemID="{3BDF5659-5564-4EB5-BC7F-0155D96B124B}">
-  <ds:schemaRefs>
-    <ds:schemaRef ds:uri="http://schemas.microsoft.com/office/2006/documentManagement/types"/>
-    <ds:schemaRef ds:uri="f8440490-6d1a-488a-8abf-48b89d0123a0"/>
-    <ds:schemaRef ds:uri="http://www.w3.org/XML/1998/namespace"/>
-    <ds:schemaRef ds:uri="http://purl.org/dc/dcmitype/"/>
-    <ds:schemaRef ds:uri="22206413-f776-4b11-bcb2-0b935dc83731"/>
-    <ds:schemaRef ds:uri="http://schemas.microsoft.com/office/infopath/2007/PartnerControls"/>
-    <ds:schemaRef ds:uri="http://schemas.openxmlformats.org/package/2006/metadata/core-properties"/>
-    <ds:schemaRef ds:uri="http://schemas.microsoft.com/office/2006/metadata/properties"/>
-    <ds:schemaRef ds:uri="http://purl.org/dc/terms/"/>
-    <ds:schemaRef ds:uri="http://purl.org/dc/elements/1.1/"/>
-  </ds:schemaRefs>
-</ds:datastoreItem>
 </file>
</xml_diff>